<commit_message>
Update trapezoidal rule equation in README for clarity.
</commit_message>
<xml_diff>
--- a/files for README/Simpon's Rule equations.docx
+++ b/files for README/Simpon's Rule equations.docx
@@ -254,7 +254,13 @@
                 <w:rPr>
                   <w:rFonts w:ascii="Cambria Math" w:hAnsi="Cambria Math"/>
                 </w:rPr>
-                <m:t xml:space="preserve">dx ≅ </m:t>
+                <m:t>dx</m:t>
+              </m:r>
+              <m:r>
+                <w:rPr>
+                  <w:rFonts w:ascii="Cambria Math" w:hAnsi="Cambria Math"/>
+                </w:rPr>
+                <m:t xml:space="preserve"> ≅ </m:t>
               </m:r>
               <m:f>
                 <m:fPr>
@@ -306,7 +312,19 @@
                         <w:rPr>
                           <w:rFonts w:ascii="Cambria Math" w:hAnsi="Cambria Math"/>
                         </w:rPr>
-                        <m:t>b-a</m:t>
+                        <m:t>b</m:t>
+                      </m:r>
+                      <m:r>
+                        <w:rPr>
+                          <w:rFonts w:ascii="Cambria Math" w:hAnsi="Cambria Math"/>
+                        </w:rPr>
+                        <m:t>-</m:t>
+                      </m:r>
+                      <m:r>
+                        <w:rPr>
+                          <w:rFonts w:ascii="Cambria Math" w:hAnsi="Cambria Math"/>
+                        </w:rPr>
+                        <m:t>a</m:t>
                       </m:r>
                     </m:e>
                   </m:d>
@@ -404,7 +422,13 @@
                         <w:rPr>
                           <w:rFonts w:ascii="Cambria Math" w:hAnsi="Cambria Math"/>
                         </w:rPr>
-                        <m:t>i=1,3,5…</m:t>
+                        <m:t>i</m:t>
+                      </m:r>
+                      <m:r>
+                        <w:rPr>
+                          <w:rFonts w:ascii="Cambria Math" w:hAnsi="Cambria Math"/>
+                        </w:rPr>
+                        <m:t>=1,3,5…</m:t>
                       </m:r>
                     </m:sub>
                     <m:sup>
@@ -412,7 +436,19 @@
                         <w:rPr>
                           <w:rFonts w:ascii="Cambria Math" w:hAnsi="Cambria Math"/>
                         </w:rPr>
-                        <m:t>n-1</m:t>
+                        <m:t>n</m:t>
+                      </m:r>
+                      <m:r>
+                        <w:rPr>
+                          <w:rFonts w:ascii="Cambria Math" w:hAnsi="Cambria Math"/>
+                        </w:rPr>
+                        <m:t>-</m:t>
+                      </m:r>
+                      <m:r>
+                        <w:rPr>
+                          <w:rFonts w:ascii="Cambria Math" w:hAnsi="Cambria Math"/>
+                        </w:rPr>
+                        <m:t>1</m:t>
                       </m:r>
                     </m:sup>
                     <m:e>
@@ -482,7 +518,13 @@
                             <w:rPr>
                               <w:rFonts w:ascii="Cambria Math" w:hAnsi="Cambria Math"/>
                             </w:rPr>
-                            <m:t>j=2,4,6…</m:t>
+                            <m:t>j</m:t>
+                          </m:r>
+                          <m:r>
+                            <w:rPr>
+                              <w:rFonts w:ascii="Cambria Math" w:hAnsi="Cambria Math"/>
+                            </w:rPr>
+                            <m:t>=2,4,6…</m:t>
                           </m:r>
                         </m:sub>
                         <m:sup>
@@ -490,7 +532,19 @@
                             <w:rPr>
                               <w:rFonts w:ascii="Cambria Math" w:hAnsi="Cambria Math"/>
                             </w:rPr>
-                            <m:t>n-2</m:t>
+                            <m:t>n</m:t>
+                          </m:r>
+                          <m:r>
+                            <w:rPr>
+                              <w:rFonts w:ascii="Cambria Math" w:hAnsi="Cambria Math"/>
+                            </w:rPr>
+                            <m:t>-</m:t>
+                          </m:r>
+                          <m:r>
+                            <w:rPr>
+                              <w:rFonts w:ascii="Cambria Math" w:hAnsi="Cambria Math"/>
+                            </w:rPr>
+                            <m:t>2</m:t>
                           </m:r>
                         </m:sup>
                         <m:e>
@@ -542,7 +596,13 @@
                             <w:rPr>
                               <w:rFonts w:ascii="Cambria Math" w:hAnsi="Cambria Math"/>
                             </w:rPr>
-                            <m:t xml:space="preserve"> +f</m:t>
+                            <m:t xml:space="preserve"> +</m:t>
+                          </m:r>
+                          <m:r>
+                            <w:rPr>
+                              <w:rFonts w:ascii="Cambria Math" w:hAnsi="Cambria Math"/>
+                            </w:rPr>
+                            <m:t>f</m:t>
                           </m:r>
                           <m:d>
                             <m:dPr>
@@ -902,7 +962,13 @@
                 <w:rPr>
                   <w:rFonts w:ascii="Cambria Math" w:hAnsi="Cambria Math"/>
                 </w:rPr>
-                <m:t xml:space="preserve">dx ≅ </m:t>
+                <m:t>dx</m:t>
+              </m:r>
+              <m:r>
+                <w:rPr>
+                  <w:rFonts w:ascii="Cambria Math" w:hAnsi="Cambria Math"/>
+                </w:rPr>
+                <m:t xml:space="preserve"> ≅ </m:t>
               </m:r>
               <m:f>
                 <m:fPr>
@@ -954,7 +1020,19 @@
                         <w:rPr>
                           <w:rFonts w:ascii="Cambria Math" w:hAnsi="Cambria Math"/>
                         </w:rPr>
-                        <m:t>b-a</m:t>
+                        <m:t>b</m:t>
+                      </m:r>
+                      <m:r>
+                        <w:rPr>
+                          <w:rFonts w:ascii="Cambria Math" w:hAnsi="Cambria Math"/>
+                        </w:rPr>
+                        <m:t>-</m:t>
+                      </m:r>
+                      <m:r>
+                        <w:rPr>
+                          <w:rFonts w:ascii="Cambria Math" w:hAnsi="Cambria Math"/>
+                        </w:rPr>
+                        <m:t>a</m:t>
                       </m:r>
                     </m:e>
                   </m:d>
@@ -1052,7 +1130,13 @@
                         <w:rPr>
                           <w:rFonts w:ascii="Cambria Math" w:hAnsi="Cambria Math"/>
                         </w:rPr>
-                        <m:t>i=1,4,7…</m:t>
+                        <m:t>i</m:t>
+                      </m:r>
+                      <m:r>
+                        <w:rPr>
+                          <w:rFonts w:ascii="Cambria Math" w:hAnsi="Cambria Math"/>
+                        </w:rPr>
+                        <m:t>=1,4,7…</m:t>
                       </m:r>
                     </m:sub>
                     <m:sup>
@@ -1060,7 +1144,19 @@
                         <w:rPr>
                           <w:rFonts w:ascii="Cambria Math" w:hAnsi="Cambria Math"/>
                         </w:rPr>
-                        <m:t>n-2</m:t>
+                        <m:t>n</m:t>
+                      </m:r>
+                      <m:r>
+                        <w:rPr>
+                          <w:rFonts w:ascii="Cambria Math" w:hAnsi="Cambria Math"/>
+                        </w:rPr>
+                        <m:t>-</m:t>
+                      </m:r>
+                      <m:r>
+                        <w:rPr>
+                          <w:rFonts w:ascii="Cambria Math" w:hAnsi="Cambria Math"/>
+                        </w:rPr>
+                        <m:t>2</m:t>
                       </m:r>
                     </m:sup>
                     <m:e>
@@ -1130,7 +1226,13 @@
                             <w:rPr>
                               <w:rFonts w:ascii="Cambria Math" w:hAnsi="Cambria Math"/>
                             </w:rPr>
-                            <m:t>j=2,5,8…</m:t>
+                            <m:t>j</m:t>
+                          </m:r>
+                          <m:r>
+                            <w:rPr>
+                              <w:rFonts w:ascii="Cambria Math" w:hAnsi="Cambria Math"/>
+                            </w:rPr>
+                            <m:t>=2,5,8…</m:t>
                           </m:r>
                         </m:sub>
                         <m:sup>
@@ -1138,7 +1240,19 @@
                             <w:rPr>
                               <w:rFonts w:ascii="Cambria Math" w:hAnsi="Cambria Math"/>
                             </w:rPr>
-                            <m:t>n-1</m:t>
+                            <m:t>n</m:t>
+                          </m:r>
+                          <m:r>
+                            <w:rPr>
+                              <w:rFonts w:ascii="Cambria Math" w:hAnsi="Cambria Math"/>
+                            </w:rPr>
+                            <m:t>-</m:t>
+                          </m:r>
+                          <m:r>
+                            <w:rPr>
+                              <w:rFonts w:ascii="Cambria Math" w:hAnsi="Cambria Math"/>
+                            </w:rPr>
+                            <m:t>1</m:t>
                           </m:r>
                         </m:sup>
                         <m:e>
@@ -1208,7 +1322,13 @@
                                 <w:rPr>
                                   <w:rFonts w:ascii="Cambria Math" w:hAnsi="Cambria Math"/>
                                 </w:rPr>
-                                <m:t>k=3,6,9…</m:t>
+                                <m:t>k</m:t>
+                              </m:r>
+                              <m:r>
+                                <w:rPr>
+                                  <w:rFonts w:ascii="Cambria Math" w:hAnsi="Cambria Math"/>
+                                </w:rPr>
+                                <m:t>=3,6,9…</m:t>
                               </m:r>
                             </m:sub>
                             <m:sup>
@@ -1216,7 +1336,19 @@
                                 <w:rPr>
                                   <w:rFonts w:ascii="Cambria Math" w:hAnsi="Cambria Math"/>
                                 </w:rPr>
-                                <m:t>n-3</m:t>
+                                <m:t>n</m:t>
+                              </m:r>
+                              <m:r>
+                                <w:rPr>
+                                  <w:rFonts w:ascii="Cambria Math" w:hAnsi="Cambria Math"/>
+                                </w:rPr>
+                                <m:t>-</m:t>
+                              </m:r>
+                              <m:r>
+                                <w:rPr>
+                                  <w:rFonts w:ascii="Cambria Math" w:hAnsi="Cambria Math"/>
+                                </w:rPr>
+                                <m:t>3</m:t>
                               </m:r>
                             </m:sup>
                             <m:e>
@@ -1268,7 +1400,13 @@
                                 <w:rPr>
                                   <w:rFonts w:ascii="Cambria Math" w:hAnsi="Cambria Math"/>
                                 </w:rPr>
-                                <m:t>+f</m:t>
+                                <m:t>+</m:t>
+                              </m:r>
+                              <m:r>
+                                <w:rPr>
+                                  <w:rFonts w:ascii="Cambria Math" w:hAnsi="Cambria Math"/>
+                                </w:rPr>
+                                <m:t>f</m:t>
                               </m:r>
                               <m:d>
                                 <m:dPr>
@@ -1513,7 +1651,13 @@
                 <w:rPr>
                   <w:rFonts w:ascii="Cambria Math" w:hAnsi="Cambria Math"/>
                 </w:rPr>
-                <m:t xml:space="preserve">dx ≅ </m:t>
+                <m:t>dx</m:t>
+              </m:r>
+              <m:r>
+                <w:rPr>
+                  <w:rFonts w:ascii="Cambria Math" w:hAnsi="Cambria Math"/>
+                </w:rPr>
+                <m:t xml:space="preserve"> ≅ </m:t>
               </m:r>
               <m:f>
                 <m:fPr>
@@ -1529,7 +1673,19 @@
                     <w:rPr>
                       <w:rFonts w:ascii="Cambria Math" w:hAnsi="Cambria Math"/>
                     </w:rPr>
-                    <m:t>b-a</m:t>
+                    <m:t>b</m:t>
+                  </m:r>
+                  <m:r>
+                    <w:rPr>
+                      <w:rFonts w:ascii="Cambria Math" w:hAnsi="Cambria Math"/>
+                    </w:rPr>
+                    <m:t>-</m:t>
+                  </m:r>
+                  <m:r>
+                    <w:rPr>
+                      <w:rFonts w:ascii="Cambria Math" w:hAnsi="Cambria Math"/>
+                    </w:rPr>
+                    <m:t>a</m:t>
                   </m:r>
                 </m:num>
                 <m:den>
@@ -1563,7 +1719,13 @@
                     <w:rPr>
                       <w:rFonts w:ascii="Cambria Math" w:hAnsi="Cambria Math"/>
                     </w:rPr>
-                    <m:t>i=1</m:t>
+                    <m:t>i</m:t>
+                  </m:r>
+                  <m:r>
+                    <w:rPr>
+                      <w:rFonts w:ascii="Cambria Math" w:hAnsi="Cambria Math"/>
+                    </w:rPr>
+                    <m:t>=1</m:t>
                   </m:r>
                 </m:sub>
                 <m:sup>
@@ -1629,7 +1791,13 @@
                         <w:rPr>
                           <w:rFonts w:ascii="Cambria Math" w:hAnsi="Cambria Math"/>
                         </w:rPr>
-                        <m:t xml:space="preserve"> f</m:t>
+                        <m:t xml:space="preserve"> </m:t>
+                      </m:r>
+                      <m:r>
+                        <w:rPr>
+                          <w:rFonts w:ascii="Cambria Math" w:hAnsi="Cambria Math"/>
+                        </w:rPr>
+                        <m:t>f</m:t>
                       </m:r>
                       <m:d>
                         <m:dPr>
@@ -1673,7 +1841,13 @@
                         <w:rPr>
                           <w:rFonts w:ascii="Cambria Math" w:hAnsi="Cambria Math"/>
                         </w:rPr>
-                        <m:t>+ f</m:t>
+                        <m:t xml:space="preserve">+ </m:t>
+                      </m:r>
+                      <m:r>
+                        <w:rPr>
+                          <w:rFonts w:ascii="Cambria Math" w:hAnsi="Cambria Math"/>
+                        </w:rPr>
+                        <m:t>f</m:t>
                       </m:r>
                       <m:d>
                         <m:dPr>
@@ -1707,7 +1881,13 @@
                                 <w:rPr>
                                   <w:rFonts w:ascii="Cambria Math" w:hAnsi="Cambria Math"/>
                                 </w:rPr>
-                                <m:t>i+1</m:t>
+                                <m:t>i</m:t>
+                              </m:r>
+                              <m:r>
+                                <w:rPr>
+                                  <w:rFonts w:ascii="Cambria Math" w:hAnsi="Cambria Math"/>
+                                </w:rPr>
+                                <m:t>+1</m:t>
                               </m:r>
                             </m:sub>
                           </m:sSub>
@@ -1774,42 +1954,142 @@
             </w:rPr>
             <m:t xml:space="preserve"> </m:t>
           </m:r>
-          <m:nary>
-            <m:naryPr>
-              <m:chr m:val="∑"/>
-              <m:limLoc m:val="undOvr"/>
+          <m:d>
+            <m:dPr>
+              <m:begChr m:val="{"/>
+              <m:endChr m:val="}"/>
               <m:ctrlPr>
                 <w:rPr>
                   <w:rFonts w:ascii="Cambria Math" w:hAnsi="Cambria Math"/>
                   <w:i/>
                 </w:rPr>
               </m:ctrlPr>
-            </m:naryPr>
-            <m:sub>
-              <m:r>
-                <w:rPr>
-                  <w:rFonts w:ascii="Cambria Math" w:hAnsi="Cambria Math"/>
-                </w:rPr>
-                <m:t>j=1</m:t>
-              </m:r>
-            </m:sub>
-            <m:sup>
-              <m:r>
-                <w:rPr>
-                  <w:rFonts w:ascii="Cambria Math" w:hAnsi="Cambria Math"/>
-                </w:rPr>
-                <m:t>n+1</m:t>
-              </m:r>
-            </m:sup>
+            </m:dPr>
             <m:e>
-              <m:r>
-                <w:rPr>
-                  <w:rFonts w:ascii="Cambria Math" w:hAnsi="Cambria Math"/>
-                </w:rPr>
-                <m:t>f</m:t>
-              </m:r>
+              <m:nary>
+                <m:naryPr>
+                  <m:chr m:val="∑"/>
+                  <m:limLoc m:val="undOvr"/>
+                  <m:ctrlPr>
+                    <w:rPr>
+                      <w:rFonts w:ascii="Cambria Math" w:hAnsi="Cambria Math"/>
+                      <w:i/>
+                    </w:rPr>
+                  </m:ctrlPr>
+                </m:naryPr>
+                <m:sub>
+                  <m:r>
+                    <w:rPr>
+                      <w:rFonts w:ascii="Cambria Math" w:hAnsi="Cambria Math"/>
+                    </w:rPr>
+                    <m:t>j=1</m:t>
+                  </m:r>
+                </m:sub>
+                <m:sup>
+                  <m:r>
+                    <w:rPr>
+                      <w:rFonts w:ascii="Cambria Math" w:hAnsi="Cambria Math"/>
+                    </w:rPr>
+                    <m:t>n+1</m:t>
+                  </m:r>
+                </m:sup>
+                <m:e>
+                  <m:d>
+                    <m:dPr>
+                      <m:begChr m:val="["/>
+                      <m:endChr m:val="]"/>
+                      <m:ctrlPr>
+                        <w:rPr>
+                          <w:rFonts w:ascii="Cambria Math" w:hAnsi="Cambria Math"/>
+                          <w:i/>
+                        </w:rPr>
+                      </m:ctrlPr>
+                    </m:dPr>
+                    <m:e>
+                      <m:r>
+                        <w:rPr>
+                          <w:rFonts w:ascii="Cambria Math" w:hAnsi="Cambria Math"/>
+                        </w:rPr>
+                        <m:t>f</m:t>
+                      </m:r>
+                      <m:d>
+                        <m:dPr>
+                          <m:ctrlPr>
+                            <w:rPr>
+                              <w:rFonts w:ascii="Cambria Math" w:hAnsi="Cambria Math"/>
+                              <w:i/>
+                            </w:rPr>
+                          </m:ctrlPr>
+                        </m:dPr>
+                        <m:e>
+                          <m:sSub>
+                            <m:sSubPr>
+                              <m:ctrlPr>
+                                <w:rPr>
+                                  <w:rFonts w:ascii="Cambria Math" w:hAnsi="Cambria Math"/>
+                                  <w:i/>
+                                </w:rPr>
+                              </m:ctrlPr>
+                            </m:sSubPr>
+                            <m:e>
+                              <m:r>
+                                <w:rPr>
+                                  <w:rFonts w:ascii="Cambria Math" w:hAnsi="Cambria Math"/>
+                                </w:rPr>
+                                <m:t>x</m:t>
+                              </m:r>
+                            </m:e>
+                            <m:sub>
+                              <m:r>
+                                <w:rPr>
+                                  <w:rFonts w:ascii="Cambria Math" w:hAnsi="Cambria Math"/>
+                                </w:rPr>
+                                <m:t>j</m:t>
+                              </m:r>
+                            </m:sub>
+                          </m:sSub>
+                        </m:e>
+                      </m:d>
+                    </m:e>
+                  </m:d>
+                  <m:r>
+                    <w:rPr>
+                      <w:rFonts w:ascii="Cambria Math" w:hAnsi="Cambria Math"/>
+                    </w:rPr>
+                    <m:t xml:space="preserve"> - </m:t>
+                  </m:r>
+                </m:e>
+              </m:nary>
+              <m:f>
+                <m:fPr>
+                  <m:ctrlPr>
+                    <w:rPr>
+                      <w:rFonts w:ascii="Cambria Math" w:hAnsi="Cambria Math"/>
+                      <w:i/>
+                    </w:rPr>
+                  </m:ctrlPr>
+                </m:fPr>
+                <m:num>
+                  <m:r>
+                    <w:rPr>
+                      <w:rFonts w:ascii="Cambria Math" w:hAnsi="Cambria Math"/>
+                    </w:rPr>
+                    <m:t>1</m:t>
+                  </m:r>
+                </m:num>
+                <m:den>
+                  <m:r>
+                    <w:rPr>
+                      <w:rFonts w:ascii="Cambria Math" w:hAnsi="Cambria Math"/>
+                    </w:rPr>
+                    <m:t>2</m:t>
+                  </m:r>
+                </m:den>
+              </m:f>
               <m:d>
                 <m:dPr>
+                  <m:begChr m:val="["/>
+                  <m:endChr m:val="]"/>
                   <m:ctrlPr>
                     <w:rPr>
                       <w:rFonts w:ascii="Cambria Math" w:hAnsi="Cambria Math"/>
@@ -1818,174 +2098,102 @@
                   </m:ctrlPr>
                 </m:dPr>
                 <m:e>
-                  <m:sSub>
-                    <m:sSubPr>
+                  <m:r>
+                    <w:rPr>
+                      <w:rFonts w:ascii="Cambria Math" w:hAnsi="Cambria Math"/>
+                    </w:rPr>
+                    <m:t>f</m:t>
+                  </m:r>
+                  <m:d>
+                    <m:dPr>
                       <m:ctrlPr>
                         <w:rPr>
                           <w:rFonts w:ascii="Cambria Math" w:hAnsi="Cambria Math"/>
                           <w:i/>
                         </w:rPr>
                       </m:ctrlPr>
-                    </m:sSubPr>
+                    </m:dPr>
                     <m:e>
-                      <m:r>
-                        <w:rPr>
-                          <w:rFonts w:ascii="Cambria Math" w:hAnsi="Cambria Math"/>
-                        </w:rPr>
-                        <m:t>x</m:t>
-                      </m:r>
+                      <m:sSub>
+                        <m:sSubPr>
+                          <m:ctrlPr>
+                            <w:rPr>
+                              <w:rFonts w:ascii="Cambria Math" w:hAnsi="Cambria Math"/>
+                              <w:i/>
+                            </w:rPr>
+                          </m:ctrlPr>
+                        </m:sSubPr>
+                        <m:e>
+                          <m:r>
+                            <w:rPr>
+                              <w:rFonts w:ascii="Cambria Math" w:hAnsi="Cambria Math"/>
+                            </w:rPr>
+                            <m:t>x</m:t>
+                          </m:r>
+                        </m:e>
+                        <m:sub>
+                          <m:r>
+                            <w:rPr>
+                              <w:rFonts w:ascii="Cambria Math" w:hAnsi="Cambria Math"/>
+                            </w:rPr>
+                            <m:t>1</m:t>
+                          </m:r>
+                        </m:sub>
+                      </m:sSub>
                     </m:e>
-                    <m:sub>
-                      <m:r>
-                        <w:rPr>
-                          <w:rFonts w:ascii="Cambria Math" w:hAnsi="Cambria Math"/>
-                        </w:rPr>
-                        <m:t>j</m:t>
-                      </m:r>
-                    </m:sub>
-                  </m:sSub>
+                  </m:d>
+                  <m:r>
+                    <w:rPr>
+                      <w:rFonts w:ascii="Cambria Math" w:hAnsi="Cambria Math"/>
+                    </w:rPr>
+                    <m:t>+ f</m:t>
+                  </m:r>
+                  <m:d>
+                    <m:dPr>
+                      <m:ctrlPr>
+                        <w:rPr>
+                          <w:rFonts w:ascii="Cambria Math" w:hAnsi="Cambria Math"/>
+                          <w:i/>
+                        </w:rPr>
+                      </m:ctrlPr>
+                    </m:dPr>
+                    <m:e>
+                      <m:sSub>
+                        <m:sSubPr>
+                          <m:ctrlPr>
+                            <w:rPr>
+                              <w:rFonts w:ascii="Cambria Math" w:hAnsi="Cambria Math"/>
+                              <w:i/>
+                            </w:rPr>
+                          </m:ctrlPr>
+                        </m:sSubPr>
+                        <m:e>
+                          <m:r>
+                            <w:rPr>
+                              <w:rFonts w:ascii="Cambria Math" w:hAnsi="Cambria Math"/>
+                            </w:rPr>
+                            <m:t>x</m:t>
+                          </m:r>
+                        </m:e>
+                        <m:sub>
+                          <m:r>
+                            <w:rPr>
+                              <w:rFonts w:ascii="Cambria Math" w:hAnsi="Cambria Math"/>
+                            </w:rPr>
+                            <m:t>n+1</m:t>
+                          </m:r>
+                        </m:sub>
+                      </m:sSub>
+                    </m:e>
+                  </m:d>
+                  <m:r>
+                    <w:rPr>
+                      <w:rFonts w:ascii="Cambria Math" w:hAnsi="Cambria Math"/>
+                    </w:rPr>
+                    <m:t xml:space="preserve"> </m:t>
+                  </m:r>
                 </m:e>
               </m:d>
-              <m:r>
-                <w:rPr>
-                  <w:rFonts w:ascii="Cambria Math" w:hAnsi="Cambria Math"/>
-                </w:rPr>
-                <m:t xml:space="preserve"> -</m:t>
-              </m:r>
-            </m:e>
-          </m:nary>
-          <m:f>
-            <m:fPr>
-              <m:ctrlPr>
-                <w:rPr>
-                  <w:rFonts w:ascii="Cambria Math" w:hAnsi="Cambria Math"/>
-                  <w:i/>
-                </w:rPr>
-              </m:ctrlPr>
-            </m:fPr>
-            <m:num>
-              <m:r>
-                <w:rPr>
-                  <w:rFonts w:ascii="Cambria Math" w:hAnsi="Cambria Math"/>
-                </w:rPr>
-                <m:t>1</m:t>
-              </m:r>
-            </m:num>
-            <m:den>
-              <m:r>
-                <w:rPr>
-                  <w:rFonts w:ascii="Cambria Math" w:hAnsi="Cambria Math"/>
-                </w:rPr>
-                <m:t>2</m:t>
-              </m:r>
-            </m:den>
-          </m:f>
-          <m:d>
-            <m:dPr>
-              <m:begChr m:val="["/>
-              <m:endChr m:val="]"/>
-              <m:ctrlPr>
-                <w:rPr>
-                  <w:rFonts w:ascii="Cambria Math" w:hAnsi="Cambria Math"/>
-                  <w:i/>
-                </w:rPr>
-              </m:ctrlPr>
-            </m:dPr>
-            <m:e>
-              <m:r>
-                <w:rPr>
-                  <w:rFonts w:ascii="Cambria Math" w:hAnsi="Cambria Math"/>
-                </w:rPr>
-                <m:t>f</m:t>
-              </m:r>
-              <m:d>
-                <m:dPr>
-                  <m:ctrlPr>
-                    <w:rPr>
-                      <w:rFonts w:ascii="Cambria Math" w:hAnsi="Cambria Math"/>
-                      <w:i/>
-                    </w:rPr>
-                  </m:ctrlPr>
-                </m:dPr>
-                <m:e>
-                  <m:sSub>
-                    <m:sSubPr>
-                      <m:ctrlPr>
-                        <w:rPr>
-                          <w:rFonts w:ascii="Cambria Math" w:hAnsi="Cambria Math"/>
-                          <w:i/>
-                        </w:rPr>
-                      </m:ctrlPr>
-                    </m:sSubPr>
-                    <m:e>
-                      <m:r>
-                        <w:rPr>
-                          <w:rFonts w:ascii="Cambria Math" w:hAnsi="Cambria Math"/>
-                        </w:rPr>
-                        <m:t>x</m:t>
-                      </m:r>
-                    </m:e>
-                    <m:sub>
-                      <m:r>
-                        <w:rPr>
-                          <w:rFonts w:ascii="Cambria Math" w:hAnsi="Cambria Math"/>
-                        </w:rPr>
-                        <m:t>1</m:t>
-                      </m:r>
-                    </m:sub>
-                  </m:sSub>
-                </m:e>
-              </m:d>
-              <m:r>
-                <w:rPr>
-                  <w:rFonts w:ascii="Cambria Math" w:hAnsi="Cambria Math"/>
-                </w:rPr>
-                <m:t>+ f</m:t>
-              </m:r>
-              <m:d>
-                <m:dPr>
-                  <m:ctrlPr>
-                    <w:rPr>
-                      <w:rFonts w:ascii="Cambria Math" w:hAnsi="Cambria Math"/>
-                      <w:i/>
-                    </w:rPr>
-                  </m:ctrlPr>
-                </m:dPr>
-                <m:e>
-                  <m:sSub>
-                    <m:sSubPr>
-                      <m:ctrlPr>
-                        <w:rPr>
-                          <w:rFonts w:ascii="Cambria Math" w:hAnsi="Cambria Math"/>
-                          <w:i/>
-                        </w:rPr>
-                      </m:ctrlPr>
-                    </m:sSubPr>
-                    <m:e>
-                      <m:r>
-                        <w:rPr>
-                          <w:rFonts w:ascii="Cambria Math" w:hAnsi="Cambria Math"/>
-                        </w:rPr>
-                        <m:t>x</m:t>
-                      </m:r>
-                    </m:e>
-                    <m:sub>
-                      <m:r>
-                        <w:rPr>
-                          <w:rFonts w:ascii="Cambria Math" w:hAnsi="Cambria Math"/>
-                        </w:rPr>
-                        <m:t>n+1</m:t>
-                      </m:r>
-                    </m:sub>
-                  </m:sSub>
-                </m:e>
-              </m:d>
-              <m:r>
-                <w:rPr>
-                  <w:rFonts w:ascii="Cambria Math" w:hAnsi="Cambria Math"/>
-                </w:rPr>
-                <m:t xml:space="preserve"> </m:t>
-              </m:r>
             </m:e>
           </m:d>
         </m:oMath>

</xml_diff>